<commit_message>
Task5- Form validation Completed
</commit_message>
<xml_diff>
--- a/DailyUpdate.docx
+++ b/DailyUpdate.docx
@@ -245,6 +245,430 @@
         </w:rPr>
         <w:t>String functions</w:t>
       </w:r>
+    </w:p>
+    <w:p>
+      <w:pPr>
+        <w:pStyle w:val="ListParagraph"/>
+        <w:numPr>
+          <w:ilvl w:val="0"/>
+          <w:numId w:val="1"/>
+        </w:numPr>
+        <w:rPr>
+          <w:b/>
+          <w:bCs/>
+          <w:sz w:val="24"/>
+          <w:szCs w:val="24"/>
+          <w:lang w:val="en-US"/>
+        </w:rPr>
+      </w:pPr>
+      <w:r>
+        <w:rPr>
+          <w:b/>
+          <w:bCs/>
+          <w:sz w:val="24"/>
+          <w:szCs w:val="24"/>
+          <w:lang w:val="en-US"/>
+        </w:rPr>
+        <w:t xml:space="preserve">Day </w:t>
+      </w:r>
+      <w:r>
+        <w:rPr>
+          <w:b/>
+          <w:bCs/>
+          <w:sz w:val="24"/>
+          <w:szCs w:val="24"/>
+          <w:lang w:val="en-US"/>
+        </w:rPr>
+        <w:t>3</w:t>
+      </w:r>
+      <w:r>
+        <w:rPr>
+          <w:b/>
+          <w:bCs/>
+          <w:sz w:val="24"/>
+          <w:szCs w:val="24"/>
+          <w:lang w:val="en-US"/>
+        </w:rPr>
+        <w:t>:</w:t>
+      </w:r>
+    </w:p>
+    <w:p>
+      <w:pPr>
+        <w:pStyle w:val="ListParagraph"/>
+        <w:numPr>
+          <w:ilvl w:val="0"/>
+          <w:numId w:val="3"/>
+        </w:numPr>
+        <w:rPr>
+          <w:b/>
+          <w:bCs/>
+          <w:sz w:val="24"/>
+          <w:szCs w:val="24"/>
+          <w:lang w:val="en-US"/>
+        </w:rPr>
+      </w:pPr>
+      <w:r>
+        <w:rPr>
+          <w:sz w:val="24"/>
+          <w:szCs w:val="24"/>
+          <w:lang w:val="en-US"/>
+        </w:rPr>
+        <w:t>Functions and types</w:t>
+      </w:r>
+    </w:p>
+    <w:p>
+      <w:pPr>
+        <w:pStyle w:val="ListParagraph"/>
+        <w:numPr>
+          <w:ilvl w:val="0"/>
+          <w:numId w:val="3"/>
+        </w:numPr>
+        <w:rPr>
+          <w:b/>
+          <w:bCs/>
+          <w:sz w:val="24"/>
+          <w:szCs w:val="24"/>
+          <w:lang w:val="en-US"/>
+        </w:rPr>
+      </w:pPr>
+      <w:r>
+        <w:rPr>
+          <w:sz w:val="24"/>
+          <w:szCs w:val="24"/>
+          <w:lang w:val="en-US"/>
+        </w:rPr>
+        <w:t>Concepts in events</w:t>
+      </w:r>
+    </w:p>
+    <w:p>
+      <w:pPr>
+        <w:pStyle w:val="ListParagraph"/>
+        <w:numPr>
+          <w:ilvl w:val="0"/>
+          <w:numId w:val="3"/>
+        </w:numPr>
+        <w:rPr>
+          <w:b/>
+          <w:bCs/>
+          <w:sz w:val="24"/>
+          <w:szCs w:val="24"/>
+          <w:lang w:val="en-US"/>
+        </w:rPr>
+      </w:pPr>
+      <w:r>
+        <w:rPr>
+          <w:sz w:val="24"/>
+          <w:szCs w:val="24"/>
+          <w:lang w:val="en-US"/>
+        </w:rPr>
+        <w:t>Event bubbling and event capturing</w:t>
+      </w:r>
+    </w:p>
+    <w:p>
+      <w:pPr>
+        <w:pStyle w:val="ListParagraph"/>
+        <w:numPr>
+          <w:ilvl w:val="0"/>
+          <w:numId w:val="1"/>
+        </w:numPr>
+        <w:rPr>
+          <w:b/>
+          <w:bCs/>
+          <w:sz w:val="24"/>
+          <w:szCs w:val="24"/>
+          <w:lang w:val="en-US"/>
+        </w:rPr>
+      </w:pPr>
+      <w:r>
+        <w:rPr>
+          <w:b/>
+          <w:bCs/>
+          <w:sz w:val="24"/>
+          <w:szCs w:val="24"/>
+          <w:lang w:val="en-US"/>
+        </w:rPr>
+        <w:t xml:space="preserve">Day </w:t>
+      </w:r>
+      <w:r>
+        <w:rPr>
+          <w:b/>
+          <w:bCs/>
+          <w:sz w:val="24"/>
+          <w:szCs w:val="24"/>
+          <w:lang w:val="en-US"/>
+        </w:rPr>
+        <w:t>4</w:t>
+      </w:r>
+      <w:r>
+        <w:rPr>
+          <w:b/>
+          <w:bCs/>
+          <w:sz w:val="24"/>
+          <w:szCs w:val="24"/>
+          <w:lang w:val="en-US"/>
+        </w:rPr>
+        <w:t>:</w:t>
+      </w:r>
+    </w:p>
+    <w:p>
+      <w:pPr>
+        <w:pStyle w:val="ListParagraph"/>
+        <w:numPr>
+          <w:ilvl w:val="0"/>
+          <w:numId w:val="3"/>
+        </w:numPr>
+        <w:rPr>
+          <w:b/>
+          <w:bCs/>
+          <w:sz w:val="24"/>
+          <w:szCs w:val="24"/>
+          <w:lang w:val="en-US"/>
+        </w:rPr>
+      </w:pPr>
+      <w:r>
+        <w:rPr>
+          <w:sz w:val="24"/>
+          <w:szCs w:val="24"/>
+          <w:lang w:val="en-US"/>
+        </w:rPr>
+        <w:t>Event looping</w:t>
+      </w:r>
+    </w:p>
+    <w:p>
+      <w:pPr>
+        <w:pStyle w:val="ListParagraph"/>
+        <w:numPr>
+          <w:ilvl w:val="0"/>
+          <w:numId w:val="3"/>
+        </w:numPr>
+        <w:rPr>
+          <w:b/>
+          <w:bCs/>
+          <w:sz w:val="24"/>
+          <w:szCs w:val="24"/>
+          <w:lang w:val="en-US"/>
+        </w:rPr>
+      </w:pPr>
+      <w:r>
+        <w:rPr>
+          <w:sz w:val="24"/>
+          <w:szCs w:val="24"/>
+          <w:lang w:val="en-US"/>
+        </w:rPr>
+        <w:t>Arrays</w:t>
+      </w:r>
+    </w:p>
+    <w:p>
+      <w:pPr>
+        <w:pStyle w:val="ListParagraph"/>
+        <w:numPr>
+          <w:ilvl w:val="0"/>
+          <w:numId w:val="3"/>
+        </w:numPr>
+        <w:rPr>
+          <w:b/>
+          <w:bCs/>
+          <w:sz w:val="24"/>
+          <w:szCs w:val="24"/>
+          <w:lang w:val="en-US"/>
+        </w:rPr>
+      </w:pPr>
+      <w:r>
+        <w:rPr>
+          <w:sz w:val="24"/>
+          <w:szCs w:val="24"/>
+          <w:lang w:val="en-US"/>
+        </w:rPr>
+        <w:t>Arrays functions</w:t>
+      </w:r>
+    </w:p>
+    <w:p>
+      <w:pPr>
+        <w:pStyle w:val="ListParagraph"/>
+        <w:numPr>
+          <w:ilvl w:val="0"/>
+          <w:numId w:val="3"/>
+        </w:numPr>
+        <w:rPr>
+          <w:b/>
+          <w:bCs/>
+          <w:sz w:val="24"/>
+          <w:szCs w:val="24"/>
+          <w:lang w:val="en-US"/>
+        </w:rPr>
+      </w:pPr>
+      <w:r>
+        <w:rPr>
+          <w:sz w:val="24"/>
+          <w:szCs w:val="24"/>
+          <w:lang w:val="en-US"/>
+        </w:rPr>
+        <w:t>Session storage</w:t>
+      </w:r>
+    </w:p>
+    <w:p>
+      <w:pPr>
+        <w:pStyle w:val="ListParagraph"/>
+        <w:numPr>
+          <w:ilvl w:val="0"/>
+          <w:numId w:val="1"/>
+        </w:numPr>
+        <w:rPr>
+          <w:b/>
+          <w:bCs/>
+          <w:sz w:val="24"/>
+          <w:szCs w:val="24"/>
+          <w:lang w:val="en-US"/>
+        </w:rPr>
+      </w:pPr>
+      <w:r>
+        <w:rPr>
+          <w:b/>
+          <w:bCs/>
+          <w:sz w:val="24"/>
+          <w:szCs w:val="24"/>
+          <w:lang w:val="en-US"/>
+        </w:rPr>
+        <w:t xml:space="preserve">Day </w:t>
+      </w:r>
+      <w:r>
+        <w:rPr>
+          <w:b/>
+          <w:bCs/>
+          <w:sz w:val="24"/>
+          <w:szCs w:val="24"/>
+          <w:lang w:val="en-US"/>
+        </w:rPr>
+        <w:t>5</w:t>
+      </w:r>
+      <w:r>
+        <w:rPr>
+          <w:b/>
+          <w:bCs/>
+          <w:sz w:val="24"/>
+          <w:szCs w:val="24"/>
+          <w:lang w:val="en-US"/>
+        </w:rPr>
+        <w:t>:</w:t>
+      </w:r>
+    </w:p>
+    <w:p>
+      <w:pPr>
+        <w:pStyle w:val="ListParagraph"/>
+        <w:numPr>
+          <w:ilvl w:val="0"/>
+          <w:numId w:val="3"/>
+        </w:numPr>
+        <w:rPr>
+          <w:b/>
+          <w:bCs/>
+          <w:sz w:val="24"/>
+          <w:szCs w:val="24"/>
+          <w:lang w:val="en-US"/>
+        </w:rPr>
+      </w:pPr>
+      <w:r>
+        <w:rPr>
+          <w:sz w:val="24"/>
+          <w:szCs w:val="24"/>
+          <w:lang w:val="en-US"/>
+        </w:rPr>
+        <w:t>Web API</w:t>
+      </w:r>
+    </w:p>
+    <w:p>
+      <w:pPr>
+        <w:pStyle w:val="ListParagraph"/>
+        <w:numPr>
+          <w:ilvl w:val="0"/>
+          <w:numId w:val="3"/>
+        </w:numPr>
+        <w:rPr>
+          <w:b/>
+          <w:bCs/>
+          <w:sz w:val="24"/>
+          <w:szCs w:val="24"/>
+          <w:lang w:val="en-US"/>
+        </w:rPr>
+      </w:pPr>
+      <w:r>
+        <w:rPr>
+          <w:sz w:val="24"/>
+          <w:szCs w:val="24"/>
+          <w:lang w:val="en-US"/>
+        </w:rPr>
+        <w:t>setTimeout () and setInterval ()</w:t>
+      </w:r>
+    </w:p>
+    <w:p>
+      <w:pPr>
+        <w:pStyle w:val="ListParagraph"/>
+        <w:numPr>
+          <w:ilvl w:val="0"/>
+          <w:numId w:val="3"/>
+        </w:numPr>
+        <w:rPr>
+          <w:b/>
+          <w:bCs/>
+          <w:sz w:val="24"/>
+          <w:szCs w:val="24"/>
+          <w:lang w:val="en-US"/>
+        </w:rPr>
+      </w:pPr>
+      <w:r>
+        <w:rPr>
+          <w:sz w:val="24"/>
+          <w:szCs w:val="24"/>
+          <w:lang w:val="en-US"/>
+        </w:rPr>
+        <w:t>synchro java script</w:t>
+      </w:r>
+    </w:p>
+    <w:p>
+      <w:pPr>
+        <w:pStyle w:val="ListParagraph"/>
+        <w:numPr>
+          <w:ilvl w:val="0"/>
+          <w:numId w:val="3"/>
+        </w:numPr>
+        <w:rPr>
+          <w:b/>
+          <w:bCs/>
+          <w:sz w:val="24"/>
+          <w:szCs w:val="24"/>
+          <w:lang w:val="en-US"/>
+        </w:rPr>
+      </w:pPr>
+      <w:r>
+        <w:rPr>
+          <w:sz w:val="24"/>
+          <w:szCs w:val="24"/>
+          <w:lang w:val="en-US"/>
+        </w:rPr>
+        <w:t>form validation</w:t>
+      </w:r>
+    </w:p>
+    <w:p>
+      <w:pPr>
+        <w:rPr>
+          <w:b/>
+          <w:bCs/>
+          <w:sz w:val="24"/>
+          <w:szCs w:val="24"/>
+          <w:lang w:val="en-US"/>
+        </w:rPr>
+      </w:pPr>
+    </w:p>
+    <w:p>
+      <w:pPr>
+        <w:rPr>
+          <w:b/>
+          <w:bCs/>
+          <w:sz w:val="24"/>
+          <w:szCs w:val="24"/>
+          <w:lang w:val="en-US"/>
+        </w:rPr>
+      </w:pPr>
     </w:p>
     <w:sectPr>
       <w:pgSz w:w="11906" w:h="16838"/>

</xml_diff>

<commit_message>
Task6 - WeatherAPI task completed
</commit_message>
<xml_diff>
--- a/DailyUpdate.docx
+++ b/DailyUpdate.docx
@@ -269,6 +269,348 @@
           <w:szCs w:val="24"/>
           <w:lang w:val="en-US"/>
         </w:rPr>
+        <w:t>Day 3:</w:t>
+      </w:r>
+    </w:p>
+    <w:p>
+      <w:pPr>
+        <w:pStyle w:val="ListParagraph"/>
+        <w:numPr>
+          <w:ilvl w:val="0"/>
+          <w:numId w:val="3"/>
+        </w:numPr>
+        <w:rPr>
+          <w:b/>
+          <w:bCs/>
+          <w:sz w:val="24"/>
+          <w:szCs w:val="24"/>
+          <w:lang w:val="en-US"/>
+        </w:rPr>
+      </w:pPr>
+      <w:r>
+        <w:rPr>
+          <w:sz w:val="24"/>
+          <w:szCs w:val="24"/>
+          <w:lang w:val="en-US"/>
+        </w:rPr>
+        <w:t>Functions and types</w:t>
+      </w:r>
+    </w:p>
+    <w:p>
+      <w:pPr>
+        <w:pStyle w:val="ListParagraph"/>
+        <w:numPr>
+          <w:ilvl w:val="0"/>
+          <w:numId w:val="3"/>
+        </w:numPr>
+        <w:rPr>
+          <w:b/>
+          <w:bCs/>
+          <w:sz w:val="24"/>
+          <w:szCs w:val="24"/>
+          <w:lang w:val="en-US"/>
+        </w:rPr>
+      </w:pPr>
+      <w:r>
+        <w:rPr>
+          <w:sz w:val="24"/>
+          <w:szCs w:val="24"/>
+          <w:lang w:val="en-US"/>
+        </w:rPr>
+        <w:t>Concepts in events</w:t>
+      </w:r>
+    </w:p>
+    <w:p>
+      <w:pPr>
+        <w:pStyle w:val="ListParagraph"/>
+        <w:numPr>
+          <w:ilvl w:val="0"/>
+          <w:numId w:val="3"/>
+        </w:numPr>
+        <w:rPr>
+          <w:b/>
+          <w:bCs/>
+          <w:sz w:val="24"/>
+          <w:szCs w:val="24"/>
+          <w:lang w:val="en-US"/>
+        </w:rPr>
+      </w:pPr>
+      <w:r>
+        <w:rPr>
+          <w:sz w:val="24"/>
+          <w:szCs w:val="24"/>
+          <w:lang w:val="en-US"/>
+        </w:rPr>
+        <w:t>Event bubbling and event capturing</w:t>
+      </w:r>
+    </w:p>
+    <w:p>
+      <w:pPr>
+        <w:pStyle w:val="ListParagraph"/>
+        <w:numPr>
+          <w:ilvl w:val="0"/>
+          <w:numId w:val="1"/>
+        </w:numPr>
+        <w:rPr>
+          <w:b/>
+          <w:bCs/>
+          <w:sz w:val="24"/>
+          <w:szCs w:val="24"/>
+          <w:lang w:val="en-US"/>
+        </w:rPr>
+      </w:pPr>
+      <w:r>
+        <w:rPr>
+          <w:b/>
+          <w:bCs/>
+          <w:sz w:val="24"/>
+          <w:szCs w:val="24"/>
+          <w:lang w:val="en-US"/>
+        </w:rPr>
+        <w:t>Day 4:</w:t>
+      </w:r>
+    </w:p>
+    <w:p>
+      <w:pPr>
+        <w:pStyle w:val="ListParagraph"/>
+        <w:numPr>
+          <w:ilvl w:val="0"/>
+          <w:numId w:val="3"/>
+        </w:numPr>
+        <w:rPr>
+          <w:b/>
+          <w:bCs/>
+          <w:sz w:val="24"/>
+          <w:szCs w:val="24"/>
+          <w:lang w:val="en-US"/>
+        </w:rPr>
+      </w:pPr>
+      <w:r>
+        <w:rPr>
+          <w:sz w:val="24"/>
+          <w:szCs w:val="24"/>
+          <w:lang w:val="en-US"/>
+        </w:rPr>
+        <w:t>Event looping</w:t>
+      </w:r>
+    </w:p>
+    <w:p>
+      <w:pPr>
+        <w:pStyle w:val="ListParagraph"/>
+        <w:numPr>
+          <w:ilvl w:val="0"/>
+          <w:numId w:val="3"/>
+        </w:numPr>
+        <w:rPr>
+          <w:b/>
+          <w:bCs/>
+          <w:sz w:val="24"/>
+          <w:szCs w:val="24"/>
+          <w:lang w:val="en-US"/>
+        </w:rPr>
+      </w:pPr>
+      <w:r>
+        <w:rPr>
+          <w:sz w:val="24"/>
+          <w:szCs w:val="24"/>
+          <w:lang w:val="en-US"/>
+        </w:rPr>
+        <w:t>Arrays</w:t>
+      </w:r>
+    </w:p>
+    <w:p>
+      <w:pPr>
+        <w:pStyle w:val="ListParagraph"/>
+        <w:numPr>
+          <w:ilvl w:val="0"/>
+          <w:numId w:val="3"/>
+        </w:numPr>
+        <w:rPr>
+          <w:b/>
+          <w:bCs/>
+          <w:sz w:val="24"/>
+          <w:szCs w:val="24"/>
+          <w:lang w:val="en-US"/>
+        </w:rPr>
+      </w:pPr>
+      <w:r>
+        <w:rPr>
+          <w:sz w:val="24"/>
+          <w:szCs w:val="24"/>
+          <w:lang w:val="en-US"/>
+        </w:rPr>
+        <w:t>Arrays functions</w:t>
+      </w:r>
+    </w:p>
+    <w:p>
+      <w:pPr>
+        <w:pStyle w:val="ListParagraph"/>
+        <w:numPr>
+          <w:ilvl w:val="0"/>
+          <w:numId w:val="3"/>
+        </w:numPr>
+        <w:rPr>
+          <w:b/>
+          <w:bCs/>
+          <w:sz w:val="24"/>
+          <w:szCs w:val="24"/>
+          <w:lang w:val="en-US"/>
+        </w:rPr>
+      </w:pPr>
+      <w:r>
+        <w:rPr>
+          <w:sz w:val="24"/>
+          <w:szCs w:val="24"/>
+          <w:lang w:val="en-US"/>
+        </w:rPr>
+        <w:t>Session storage</w:t>
+      </w:r>
+    </w:p>
+    <w:p>
+      <w:pPr>
+        <w:pStyle w:val="ListParagraph"/>
+        <w:numPr>
+          <w:ilvl w:val="0"/>
+          <w:numId w:val="1"/>
+        </w:numPr>
+        <w:rPr>
+          <w:b/>
+          <w:bCs/>
+          <w:sz w:val="24"/>
+          <w:szCs w:val="24"/>
+          <w:lang w:val="en-US"/>
+        </w:rPr>
+      </w:pPr>
+      <w:r>
+        <w:rPr>
+          <w:b/>
+          <w:bCs/>
+          <w:sz w:val="24"/>
+          <w:szCs w:val="24"/>
+          <w:lang w:val="en-US"/>
+        </w:rPr>
+        <w:t>Day 5:</w:t>
+      </w:r>
+    </w:p>
+    <w:p>
+      <w:pPr>
+        <w:pStyle w:val="ListParagraph"/>
+        <w:numPr>
+          <w:ilvl w:val="0"/>
+          <w:numId w:val="3"/>
+        </w:numPr>
+        <w:rPr>
+          <w:b/>
+          <w:bCs/>
+          <w:sz w:val="24"/>
+          <w:szCs w:val="24"/>
+          <w:lang w:val="en-US"/>
+        </w:rPr>
+      </w:pPr>
+      <w:r>
+        <w:rPr>
+          <w:sz w:val="24"/>
+          <w:szCs w:val="24"/>
+          <w:lang w:val="en-US"/>
+        </w:rPr>
+        <w:t>Web API</w:t>
+      </w:r>
+    </w:p>
+    <w:p>
+      <w:pPr>
+        <w:pStyle w:val="ListParagraph"/>
+        <w:numPr>
+          <w:ilvl w:val="0"/>
+          <w:numId w:val="3"/>
+        </w:numPr>
+        <w:rPr>
+          <w:b/>
+          <w:bCs/>
+          <w:sz w:val="24"/>
+          <w:szCs w:val="24"/>
+          <w:lang w:val="en-US"/>
+        </w:rPr>
+      </w:pPr>
+      <w:r>
+        <w:rPr>
+          <w:sz w:val="24"/>
+          <w:szCs w:val="24"/>
+          <w:lang w:val="en-US"/>
+        </w:rPr>
+        <w:t>setTimeout () and setInterval ()</w:t>
+      </w:r>
+    </w:p>
+    <w:p>
+      <w:pPr>
+        <w:pStyle w:val="ListParagraph"/>
+        <w:numPr>
+          <w:ilvl w:val="0"/>
+          <w:numId w:val="3"/>
+        </w:numPr>
+        <w:rPr>
+          <w:b/>
+          <w:bCs/>
+          <w:sz w:val="24"/>
+          <w:szCs w:val="24"/>
+          <w:lang w:val="en-US"/>
+        </w:rPr>
+      </w:pPr>
+      <w:r>
+        <w:rPr>
+          <w:sz w:val="24"/>
+          <w:szCs w:val="24"/>
+          <w:lang w:val="en-US"/>
+        </w:rPr>
+        <w:t>synchro java script</w:t>
+      </w:r>
+    </w:p>
+    <w:p>
+      <w:pPr>
+        <w:pStyle w:val="ListParagraph"/>
+        <w:numPr>
+          <w:ilvl w:val="0"/>
+          <w:numId w:val="3"/>
+        </w:numPr>
+        <w:rPr>
+          <w:b/>
+          <w:bCs/>
+          <w:sz w:val="24"/>
+          <w:szCs w:val="24"/>
+          <w:lang w:val="en-US"/>
+        </w:rPr>
+      </w:pPr>
+      <w:r>
+        <w:rPr>
+          <w:sz w:val="24"/>
+          <w:szCs w:val="24"/>
+          <w:lang w:val="en-US"/>
+        </w:rPr>
+        <w:t>form validation</w:t>
+      </w:r>
+    </w:p>
+    <w:p>
+      <w:pPr>
+        <w:pStyle w:val="ListParagraph"/>
+        <w:numPr>
+          <w:ilvl w:val="0"/>
+          <w:numId w:val="1"/>
+        </w:numPr>
+        <w:rPr>
+          <w:b/>
+          <w:bCs/>
+          <w:sz w:val="24"/>
+          <w:szCs w:val="24"/>
+          <w:lang w:val="en-US"/>
+        </w:rPr>
+      </w:pPr>
+      <w:r>
+        <w:rPr>
+          <w:b/>
+          <w:bCs/>
+          <w:sz w:val="24"/>
+          <w:szCs w:val="24"/>
+          <w:lang w:val="en-US"/>
+        </w:rPr>
         <w:t xml:space="preserve">Day </w:t>
       </w:r>
       <w:r>
@@ -279,7 +621,7 @@
           <w:szCs w:val="24"/>
           <w:lang w:val="en-US"/>
         </w:rPr>
-        <w:t>3</w:t>
+        <w:t>6</w:t>
       </w:r>
       <w:r>
         <w:rPr>
@@ -313,7 +655,7 @@
           <w:szCs w:val="24"/>
           <w:lang w:val="en-US"/>
         </w:rPr>
-        <w:t>Functions and types</w:t>
+        <w:t>Asynchronous Concept understanding</w:t>
       </w:r>
     </w:p>
     <w:p>
@@ -337,7 +679,53 @@
           <w:szCs w:val="24"/>
           <w:lang w:val="en-US"/>
         </w:rPr>
-        <w:t>Concepts in events</w:t>
+        <w:t>Async/wait</w:t>
+      </w:r>
+    </w:p>
+    <w:p>
+      <w:pPr>
+        <w:pStyle w:val="ListParagraph"/>
+        <w:numPr>
+          <w:ilvl w:val="0"/>
+          <w:numId w:val="1"/>
+        </w:numPr>
+        <w:rPr>
+          <w:b/>
+          <w:bCs/>
+          <w:sz w:val="24"/>
+          <w:szCs w:val="24"/>
+          <w:lang w:val="en-US"/>
+        </w:rPr>
+      </w:pPr>
+      <w:r>
+        <w:rPr>
+          <w:b/>
+          <w:bCs/>
+          <w:sz w:val="24"/>
+          <w:szCs w:val="24"/>
+          <w:lang w:val="en-US"/>
+        </w:rPr>
+        <w:t xml:space="preserve">Day </w:t>
+      </w:r>
+      <w:r>
+        <w:rPr>
+          <w:b/>
+          <w:bCs/>
+          <w:sz w:val="24"/>
+          <w:szCs w:val="24"/>
+          <w:lang w:val="en-US"/>
+        </w:rPr>
+        <w:t>7</w:t>
+      </w:r>
+      <w:r>
+        <w:rPr>
+          <w:b/>
+          <w:bCs/>
+          <w:sz w:val="24"/>
+          <w:szCs w:val="24"/>
+          <w:lang w:val="en-US"/>
+        </w:rPr>
+        <w:t>:</w:t>
       </w:r>
     </w:p>
     <w:p>
@@ -361,291 +749,17 @@
           <w:szCs w:val="24"/>
           <w:lang w:val="en-US"/>
         </w:rPr>
-        <w:t>Event bubbling and event capturing</w:t>
-      </w:r>
-    </w:p>
-    <w:p>
-      <w:pPr>
-        <w:pStyle w:val="ListParagraph"/>
-        <w:numPr>
-          <w:ilvl w:val="0"/>
-          <w:numId w:val="1"/>
-        </w:numPr>
-        <w:rPr>
-          <w:b/>
-          <w:bCs/>
-          <w:sz w:val="24"/>
-          <w:szCs w:val="24"/>
-          <w:lang w:val="en-US"/>
-        </w:rPr>
-      </w:pPr>
-      <w:r>
-        <w:rPr>
-          <w:b/>
-          <w:bCs/>
-          <w:sz w:val="24"/>
-          <w:szCs w:val="24"/>
-          <w:lang w:val="en-US"/>
-        </w:rPr>
-        <w:t xml:space="preserve">Day </w:t>
-      </w:r>
-      <w:r>
-        <w:rPr>
-          <w:b/>
-          <w:bCs/>
-          <w:sz w:val="24"/>
-          <w:szCs w:val="24"/>
-          <w:lang w:val="en-US"/>
-        </w:rPr>
-        <w:t>4</w:t>
-      </w:r>
-      <w:r>
-        <w:rPr>
-          <w:b/>
-          <w:bCs/>
-          <w:sz w:val="24"/>
-          <w:szCs w:val="24"/>
-          <w:lang w:val="en-US"/>
-        </w:rPr>
-        <w:t>:</w:t>
-      </w:r>
-    </w:p>
-    <w:p>
-      <w:pPr>
-        <w:pStyle w:val="ListParagraph"/>
-        <w:numPr>
-          <w:ilvl w:val="0"/>
-          <w:numId w:val="3"/>
-        </w:numPr>
-        <w:rPr>
-          <w:b/>
-          <w:bCs/>
-          <w:sz w:val="24"/>
-          <w:szCs w:val="24"/>
-          <w:lang w:val="en-US"/>
-        </w:rPr>
-      </w:pPr>
-      <w:r>
-        <w:rPr>
-          <w:sz w:val="24"/>
-          <w:szCs w:val="24"/>
-          <w:lang w:val="en-US"/>
-        </w:rPr>
-        <w:t>Event looping</w:t>
-      </w:r>
-    </w:p>
-    <w:p>
-      <w:pPr>
-        <w:pStyle w:val="ListParagraph"/>
-        <w:numPr>
-          <w:ilvl w:val="0"/>
-          <w:numId w:val="3"/>
-        </w:numPr>
-        <w:rPr>
-          <w:b/>
-          <w:bCs/>
-          <w:sz w:val="24"/>
-          <w:szCs w:val="24"/>
-          <w:lang w:val="en-US"/>
-        </w:rPr>
-      </w:pPr>
-      <w:r>
-        <w:rPr>
-          <w:sz w:val="24"/>
-          <w:szCs w:val="24"/>
-          <w:lang w:val="en-US"/>
-        </w:rPr>
-        <w:t>Arrays</w:t>
-      </w:r>
-    </w:p>
-    <w:p>
-      <w:pPr>
-        <w:pStyle w:val="ListParagraph"/>
-        <w:numPr>
-          <w:ilvl w:val="0"/>
-          <w:numId w:val="3"/>
-        </w:numPr>
-        <w:rPr>
-          <w:b/>
-          <w:bCs/>
-          <w:sz w:val="24"/>
-          <w:szCs w:val="24"/>
-          <w:lang w:val="en-US"/>
-        </w:rPr>
-      </w:pPr>
-      <w:r>
-        <w:rPr>
-          <w:sz w:val="24"/>
-          <w:szCs w:val="24"/>
-          <w:lang w:val="en-US"/>
-        </w:rPr>
-        <w:t>Arrays functions</w:t>
-      </w:r>
-    </w:p>
-    <w:p>
-      <w:pPr>
-        <w:pStyle w:val="ListParagraph"/>
-        <w:numPr>
-          <w:ilvl w:val="0"/>
-          <w:numId w:val="3"/>
-        </w:numPr>
-        <w:rPr>
-          <w:b/>
-          <w:bCs/>
-          <w:sz w:val="24"/>
-          <w:szCs w:val="24"/>
-          <w:lang w:val="en-US"/>
-        </w:rPr>
-      </w:pPr>
-      <w:r>
-        <w:rPr>
-          <w:sz w:val="24"/>
-          <w:szCs w:val="24"/>
-          <w:lang w:val="en-US"/>
-        </w:rPr>
-        <w:t>Session storage</w:t>
-      </w:r>
-    </w:p>
-    <w:p>
-      <w:pPr>
-        <w:pStyle w:val="ListParagraph"/>
-        <w:numPr>
-          <w:ilvl w:val="0"/>
-          <w:numId w:val="1"/>
-        </w:numPr>
-        <w:rPr>
-          <w:b/>
-          <w:bCs/>
-          <w:sz w:val="24"/>
-          <w:szCs w:val="24"/>
-          <w:lang w:val="en-US"/>
-        </w:rPr>
-      </w:pPr>
-      <w:r>
-        <w:rPr>
-          <w:b/>
-          <w:bCs/>
-          <w:sz w:val="24"/>
-          <w:szCs w:val="24"/>
-          <w:lang w:val="en-US"/>
-        </w:rPr>
-        <w:t xml:space="preserve">Day </w:t>
-      </w:r>
-      <w:r>
-        <w:rPr>
-          <w:b/>
-          <w:bCs/>
-          <w:sz w:val="24"/>
-          <w:szCs w:val="24"/>
-          <w:lang w:val="en-US"/>
-        </w:rPr>
-        <w:t>5</w:t>
-      </w:r>
-      <w:r>
-        <w:rPr>
-          <w:b/>
-          <w:bCs/>
-          <w:sz w:val="24"/>
-          <w:szCs w:val="24"/>
-          <w:lang w:val="en-US"/>
-        </w:rPr>
-        <w:t>:</w:t>
-      </w:r>
-    </w:p>
-    <w:p>
-      <w:pPr>
-        <w:pStyle w:val="ListParagraph"/>
-        <w:numPr>
-          <w:ilvl w:val="0"/>
-          <w:numId w:val="3"/>
-        </w:numPr>
-        <w:rPr>
-          <w:b/>
-          <w:bCs/>
-          <w:sz w:val="24"/>
-          <w:szCs w:val="24"/>
-          <w:lang w:val="en-US"/>
-        </w:rPr>
-      </w:pPr>
-      <w:r>
-        <w:rPr>
-          <w:sz w:val="24"/>
-          <w:szCs w:val="24"/>
-          <w:lang w:val="en-US"/>
-        </w:rPr>
-        <w:t>Web API</w:t>
-      </w:r>
-    </w:p>
-    <w:p>
-      <w:pPr>
-        <w:pStyle w:val="ListParagraph"/>
-        <w:numPr>
-          <w:ilvl w:val="0"/>
-          <w:numId w:val="3"/>
-        </w:numPr>
-        <w:rPr>
-          <w:b/>
-          <w:bCs/>
-          <w:sz w:val="24"/>
-          <w:szCs w:val="24"/>
-          <w:lang w:val="en-US"/>
-        </w:rPr>
-      </w:pPr>
-      <w:r>
-        <w:rPr>
-          <w:sz w:val="24"/>
-          <w:szCs w:val="24"/>
-          <w:lang w:val="en-US"/>
-        </w:rPr>
-        <w:t>setTimeout () and setInterval ()</w:t>
-      </w:r>
-    </w:p>
-    <w:p>
-      <w:pPr>
-        <w:pStyle w:val="ListParagraph"/>
-        <w:numPr>
-          <w:ilvl w:val="0"/>
-          <w:numId w:val="3"/>
-        </w:numPr>
-        <w:rPr>
-          <w:b/>
-          <w:bCs/>
-          <w:sz w:val="24"/>
-          <w:szCs w:val="24"/>
-          <w:lang w:val="en-US"/>
-        </w:rPr>
-      </w:pPr>
-      <w:r>
-        <w:rPr>
-          <w:sz w:val="24"/>
-          <w:szCs w:val="24"/>
-          <w:lang w:val="en-US"/>
-        </w:rPr>
-        <w:t>synchro java script</w:t>
-      </w:r>
-    </w:p>
-    <w:p>
-      <w:pPr>
-        <w:pStyle w:val="ListParagraph"/>
-        <w:numPr>
-          <w:ilvl w:val="0"/>
-          <w:numId w:val="3"/>
-        </w:numPr>
-        <w:rPr>
-          <w:b/>
-          <w:bCs/>
-          <w:sz w:val="24"/>
-          <w:szCs w:val="24"/>
-          <w:lang w:val="en-US"/>
-        </w:rPr>
-      </w:pPr>
-      <w:r>
-        <w:rPr>
-          <w:sz w:val="24"/>
-          <w:szCs w:val="24"/>
-          <w:lang w:val="en-US"/>
-        </w:rPr>
-        <w:t>form validation</w:t>
+        <w:t>Revise the topics and understanding the learnings</w:t>
+      </w:r>
+      <w:r>
+        <w:rPr>
+          <w:b/>
+          <w:bCs/>
+          <w:sz w:val="24"/>
+          <w:szCs w:val="24"/>
+          <w:lang w:val="en-US"/>
+        </w:rPr>
+        <w:br/>
       </w:r>
     </w:p>
     <w:p>

</xml_diff>